<commit_message>
Checklist for P5 && Code until COmpile Phase
</commit_message>
<xml_diff>
--- a/Program-5/Checklists.docx
+++ b/Program-5/Checklists.docx
@@ -29,6 +29,7 @@
       <w:tr>
         <w:trPr>
           <w:cantSplit/>
+          <w:trHeight w:val="277"/>
           <w:jc w:val="center"/>
         </w:trPr>
         <w:tc>
@@ -65,6 +66,20 @@
                 <w:sz w:val="20"/>
               </w:rPr>
             </w:pPr>
+            <w:r>
+              <w:rPr>
+                <w:sz w:val="20"/>
+              </w:rPr>
+              <w:t xml:space="preserve">Eduardo </w:t>
+            </w:r>
+            <w:proofErr w:type="spellStart"/>
+            <w:r>
+              <w:rPr>
+                <w:sz w:val="20"/>
+              </w:rPr>
+              <w:t>Sancchez</w:t>
+            </w:r>
+            <w:proofErr w:type="spellEnd"/>
           </w:p>
         </w:tc>
         <w:tc>
@@ -101,6 +116,12 @@
                 <w:sz w:val="20"/>
               </w:rPr>
             </w:pPr>
+            <w:r>
+              <w:rPr>
+                <w:sz w:val="20"/>
+              </w:rPr>
+              <w:t>3 Feb 2016</w:t>
+            </w:r>
           </w:p>
         </w:tc>
       </w:tr>
@@ -137,6 +158,12 @@
                 <w:sz w:val="20"/>
               </w:rPr>
             </w:pPr>
+            <w:r>
+              <w:rPr>
+                <w:sz w:val="20"/>
+              </w:rPr>
+              <w:t>5A</w:t>
+            </w:r>
           </w:p>
         </w:tc>
         <w:tc>
@@ -167,6 +194,12 @@
                 <w:sz w:val="20"/>
               </w:rPr>
             </w:pPr>
+            <w:r>
+              <w:rPr>
+                <w:sz w:val="20"/>
+              </w:rPr>
+              <w:t>5</w:t>
+            </w:r>
           </w:p>
         </w:tc>
       </w:tr>
@@ -209,6 +242,12 @@
                 <w:sz w:val="20"/>
               </w:rPr>
             </w:pPr>
+            <w:r>
+              <w:rPr>
+                <w:sz w:val="20"/>
+              </w:rPr>
+              <w:t>Patricia Benavides</w:t>
+            </w:r>
           </w:p>
         </w:tc>
         <w:tc>
@@ -245,6 +284,12 @@
                 <w:sz w:val="20"/>
               </w:rPr>
             </w:pPr>
+            <w:r>
+              <w:rPr>
+                <w:sz w:val="20"/>
+              </w:rPr>
+              <w:t>JAVA</w:t>
+            </w:r>
           </w:p>
         </w:tc>
       </w:tr>
@@ -280,12 +325,6 @@
         <w:gridCol w:w="6858"/>
       </w:tblGrid>
       <w:tr>
-        <w:tblPrEx>
-          <w:tblCellMar>
-            <w:top w:w="0" w:type="dxa"/>
-            <w:bottom w:w="0" w:type="dxa"/>
-          </w:tblCellMar>
-        </w:tblPrEx>
         <w:trPr>
           <w:jc w:val="center"/>
         </w:trPr>
@@ -317,12 +356,6 @@
         </w:tc>
       </w:tr>
       <w:tr>
-        <w:tblPrEx>
-          <w:tblCellMar>
-            <w:top w:w="0" w:type="dxa"/>
-            <w:bottom w:w="0" w:type="dxa"/>
-          </w:tblCellMar>
-        </w:tblPrEx>
         <w:trPr>
           <w:jc w:val="center"/>
         </w:trPr>
@@ -399,7 +432,7 @@
       <w:tblGrid>
         <w:gridCol w:w="1998"/>
         <w:gridCol w:w="5760"/>
-        <w:gridCol w:w="274"/>
+        <w:gridCol w:w="317"/>
         <w:gridCol w:w="236"/>
         <w:gridCol w:w="313"/>
         <w:gridCol w:w="275"/>
@@ -472,7 +505,19 @@
               </w:numPr>
             </w:pPr>
             <w:r>
-              <w:t>The input can have it the user?</w:t>
+              <w:t>The User have an input entrance</w:t>
+            </w:r>
+          </w:p>
+          <w:p>
+            <w:pPr>
+              <w:pStyle w:val="ScriptTableBullets1"/>
+              <w:numPr>
+                <w:ilvl w:val="0"/>
+                <w:numId w:val="2"/>
+              </w:numPr>
+            </w:pPr>
+            <w:r>
+              <w:t>The input is required</w:t>
             </w:r>
           </w:p>
           <w:p>
@@ -482,18 +527,44 @@
                 <w:ilvl w:val="0"/>
                 <w:numId w:val="0"/>
               </w:numPr>
-              <w:ind w:left="180" w:hanging="180"/>
-            </w:pPr>
-          </w:p>
-        </w:tc>
-        <w:tc>
-          <w:tcPr>
-            <w:tcW w:w="274" w:type="dxa"/>
-          </w:tcPr>
-          <w:p>
-            <w:pPr>
-              <w:jc w:val="both"/>
-            </w:pPr>
+            </w:pPr>
+          </w:p>
+        </w:tc>
+        <w:tc>
+          <w:tcPr>
+            <w:tcW w:w="317" w:type="dxa"/>
+          </w:tcPr>
+          <w:p>
+            <w:pPr>
+              <w:jc w:val="both"/>
+            </w:pPr>
+            <w:r>
+              <w:t>Y</w:t>
+            </w:r>
+          </w:p>
+          <w:p>
+            <w:pPr>
+              <w:jc w:val="both"/>
+            </w:pPr>
+            <w:r>
+              <w:t>Y</w:t>
+            </w:r>
+          </w:p>
+          <w:p>
+            <w:pPr>
+              <w:jc w:val="both"/>
+            </w:pPr>
+            <w:r>
+              <w:t>-</w:t>
+            </w:r>
+          </w:p>
+          <w:p>
+            <w:pPr>
+              <w:jc w:val="both"/>
+            </w:pPr>
+            <w:r>
+              <w:t>y</w:t>
+            </w:r>
           </w:p>
         </w:tc>
         <w:tc>
@@ -622,12 +693,39 @@
         </w:tc>
         <w:tc>
           <w:tcPr>
-            <w:tcW w:w="274" w:type="dxa"/>
-          </w:tcPr>
-          <w:p>
-            <w:pPr>
-              <w:jc w:val="both"/>
-            </w:pPr>
+            <w:tcW w:w="317" w:type="dxa"/>
+          </w:tcPr>
+          <w:p>
+            <w:pPr>
+              <w:jc w:val="both"/>
+            </w:pPr>
+            <w:r>
+              <w:t>Y</w:t>
+            </w:r>
+          </w:p>
+          <w:p>
+            <w:pPr>
+              <w:jc w:val="both"/>
+            </w:pPr>
+            <w:r>
+              <w:t>Y</w:t>
+            </w:r>
+          </w:p>
+          <w:p>
+            <w:pPr>
+              <w:jc w:val="both"/>
+            </w:pPr>
+            <w:r>
+              <w:t>Y</w:t>
+            </w:r>
+          </w:p>
+          <w:p>
+            <w:pPr>
+              <w:jc w:val="both"/>
+            </w:pPr>
+            <w:r>
+              <w:t>y</w:t>
+            </w:r>
           </w:p>
         </w:tc>
         <w:tc>
@@ -774,8 +872,48 @@
         </w:tc>
         <w:tc>
           <w:tcPr>
-            <w:tcW w:w="274" w:type="dxa"/>
-          </w:tcPr>
+            <w:tcW w:w="317" w:type="dxa"/>
+          </w:tcPr>
+          <w:p>
+            <w:pPr>
+              <w:jc w:val="both"/>
+            </w:pPr>
+            <w:r>
+              <w:t>Y</w:t>
+            </w:r>
+          </w:p>
+          <w:p>
+            <w:pPr>
+              <w:jc w:val="both"/>
+            </w:pPr>
+            <w:r>
+              <w:t>Y</w:t>
+            </w:r>
+          </w:p>
+          <w:p>
+            <w:pPr>
+              <w:jc w:val="both"/>
+            </w:pPr>
+            <w:r>
+              <w:t>Y</w:t>
+            </w:r>
+          </w:p>
+          <w:p>
+            <w:pPr>
+              <w:jc w:val="both"/>
+            </w:pPr>
+            <w:r>
+              <w:t>Y</w:t>
+            </w:r>
+          </w:p>
+          <w:p>
+            <w:pPr>
+              <w:jc w:val="both"/>
+            </w:pPr>
+            <w:r>
+              <w:t>Y</w:t>
+            </w:r>
+          </w:p>
           <w:p>
             <w:pPr>
               <w:jc w:val="both"/>
@@ -869,12 +1007,15 @@
         </w:tc>
         <w:tc>
           <w:tcPr>
-            <w:tcW w:w="274" w:type="dxa"/>
-          </w:tcPr>
-          <w:p>
-            <w:pPr>
-              <w:jc w:val="both"/>
-            </w:pPr>
+            <w:tcW w:w="317" w:type="dxa"/>
+          </w:tcPr>
+          <w:p>
+            <w:pPr>
+              <w:jc w:val="both"/>
+            </w:pPr>
+            <w:r>
+              <w:t>y</w:t>
+            </w:r>
           </w:p>
         </w:tc>
         <w:tc>
@@ -983,8 +1124,32 @@
         </w:tc>
         <w:tc>
           <w:tcPr>
-            <w:tcW w:w="274" w:type="dxa"/>
-          </w:tcPr>
+            <w:tcW w:w="317" w:type="dxa"/>
+          </w:tcPr>
+          <w:p>
+            <w:pPr>
+              <w:jc w:val="both"/>
+            </w:pPr>
+            <w:r>
+              <w:t>Y</w:t>
+            </w:r>
+          </w:p>
+          <w:p>
+            <w:pPr>
+              <w:jc w:val="both"/>
+            </w:pPr>
+            <w:r>
+              <w:t>Y</w:t>
+            </w:r>
+          </w:p>
+          <w:p>
+            <w:pPr>
+              <w:jc w:val="both"/>
+            </w:pPr>
+            <w:r>
+              <w:t>Y</w:t>
+            </w:r>
+          </w:p>
           <w:p>
             <w:pPr>
               <w:jc w:val="both"/>
@@ -1031,8 +1196,6 @@
       <w:r>
         <w:br w:type="page"/>
       </w:r>
-      <w:bookmarkStart w:id="0" w:name="_GoBack"/>
-      <w:bookmarkEnd w:id="0"/>
     </w:p>
     <w:p>
       <w:pPr>
@@ -1106,6 +1269,12 @@
                 <w:sz w:val="20"/>
               </w:rPr>
             </w:pPr>
+            <w:r>
+              <w:rPr>
+                <w:sz w:val="20"/>
+              </w:rPr>
+              <w:t>Eduardo Sánchez</w:t>
+            </w:r>
           </w:p>
         </w:tc>
         <w:tc>
@@ -1142,6 +1311,12 @@
                 <w:sz w:val="20"/>
               </w:rPr>
             </w:pPr>
+            <w:r>
+              <w:rPr>
+                <w:sz w:val="20"/>
+              </w:rPr>
+              <w:t>4.02.2016</w:t>
+            </w:r>
           </w:p>
         </w:tc>
       </w:tr>
@@ -1178,6 +1353,12 @@
                 <w:sz w:val="20"/>
               </w:rPr>
             </w:pPr>
+            <w:r>
+              <w:rPr>
+                <w:sz w:val="20"/>
+              </w:rPr>
+              <w:t>5a</w:t>
+            </w:r>
           </w:p>
         </w:tc>
         <w:tc>
@@ -1208,6 +1389,12 @@
                 <w:sz w:val="20"/>
               </w:rPr>
             </w:pPr>
+            <w:r>
+              <w:rPr>
+                <w:sz w:val="20"/>
+              </w:rPr>
+              <w:t>5</w:t>
+            </w:r>
           </w:p>
         </w:tc>
       </w:tr>
@@ -1250,6 +1437,20 @@
                 <w:sz w:val="20"/>
               </w:rPr>
             </w:pPr>
+            <w:proofErr w:type="spellStart"/>
+            <w:r>
+              <w:rPr>
+                <w:sz w:val="20"/>
+              </w:rPr>
+              <w:t>Pati</w:t>
+            </w:r>
+            <w:proofErr w:type="spellEnd"/>
+            <w:r>
+              <w:rPr>
+                <w:sz w:val="20"/>
+              </w:rPr>
+              <w:t xml:space="preserve"> Benavides</w:t>
+            </w:r>
           </w:p>
         </w:tc>
         <w:tc>
@@ -1328,12 +1529,6 @@
         <w:gridCol w:w="6858"/>
       </w:tblGrid>
       <w:tr>
-        <w:tblPrEx>
-          <w:tblCellMar>
-            <w:top w:w="0" w:type="dxa"/>
-            <w:bottom w:w="0" w:type="dxa"/>
-          </w:tblCellMar>
-        </w:tblPrEx>
         <w:trPr>
           <w:jc w:val="center"/>
         </w:trPr>
@@ -1365,12 +1560,6 @@
         </w:tc>
       </w:tr>
       <w:tr>
-        <w:tblPrEx>
-          <w:tblCellMar>
-            <w:top w:w="0" w:type="dxa"/>
-            <w:bottom w:w="0" w:type="dxa"/>
-          </w:tblCellMar>
-        </w:tblPrEx>
         <w:trPr>
           <w:jc w:val="center"/>
         </w:trPr>
@@ -1446,7 +1635,7 @@
       <w:tblGrid>
         <w:gridCol w:w="1923"/>
         <w:gridCol w:w="5760"/>
-        <w:gridCol w:w="274"/>
+        <w:gridCol w:w="361"/>
         <w:gridCol w:w="275"/>
         <w:gridCol w:w="274"/>
         <w:gridCol w:w="275"/>
@@ -1516,6 +1705,126 @@
                 <w:sz w:val="20"/>
               </w:rPr>
             </w:pPr>
+            <w:r>
+              <w:rPr>
+                <w:sz w:val="20"/>
+              </w:rPr>
+              <w:t>x</w:t>
+            </w:r>
+          </w:p>
+        </w:tc>
+        <w:tc>
+          <w:tcPr>
+            <w:tcW w:w="275" w:type="dxa"/>
+          </w:tcPr>
+          <w:p>
+            <w:pPr>
+              <w:jc w:val="both"/>
+              <w:rPr>
+                <w:sz w:val="20"/>
+              </w:rPr>
+            </w:pPr>
+          </w:p>
+        </w:tc>
+        <w:tc>
+          <w:tcPr>
+            <w:tcW w:w="274" w:type="dxa"/>
+          </w:tcPr>
+          <w:p>
+            <w:pPr>
+              <w:jc w:val="both"/>
+              <w:rPr>
+                <w:sz w:val="20"/>
+              </w:rPr>
+            </w:pPr>
+          </w:p>
+        </w:tc>
+        <w:tc>
+          <w:tcPr>
+            <w:tcW w:w="275" w:type="dxa"/>
+          </w:tcPr>
+          <w:p>
+            <w:pPr>
+              <w:jc w:val="both"/>
+              <w:rPr>
+                <w:sz w:val="20"/>
+              </w:rPr>
+            </w:pPr>
+          </w:p>
+        </w:tc>
+      </w:tr>
+      <w:tr>
+        <w:trPr>
+          <w:trHeight w:val="517"/>
+          <w:jc w:val="center"/>
+        </w:trPr>
+        <w:tc>
+          <w:tcPr>
+            <w:tcW w:w="1923" w:type="dxa"/>
+          </w:tcPr>
+          <w:p>
+            <w:pPr>
+              <w:jc w:val="both"/>
+              <w:rPr>
+                <w:sz w:val="20"/>
+              </w:rPr>
+            </w:pPr>
+            <w:r>
+              <w:rPr>
+                <w:sz w:val="20"/>
+              </w:rPr>
+              <w:t>Imports</w:t>
+            </w:r>
+          </w:p>
+        </w:tc>
+        <w:tc>
+          <w:tcPr>
+            <w:tcW w:w="5760" w:type="dxa"/>
+          </w:tcPr>
+          <w:p>
+            <w:pPr>
+              <w:numPr>
+                <w:ilvl w:val="0"/>
+                <w:numId w:val="3"/>
+              </w:numPr>
+              <w:jc w:val="both"/>
+              <w:rPr>
+                <w:sz w:val="20"/>
+              </w:rPr>
+            </w:pPr>
+            <w:r>
+              <w:rPr>
+                <w:sz w:val="20"/>
+              </w:rPr>
+              <w:t>Please insert the proper imports, just the one you NEED!!!</w:t>
+            </w:r>
+          </w:p>
+          <w:p>
+            <w:pPr>
+              <w:jc w:val="both"/>
+              <w:rPr>
+                <w:sz w:val="20"/>
+              </w:rPr>
+            </w:pPr>
+          </w:p>
+        </w:tc>
+        <w:tc>
+          <w:tcPr>
+            <w:tcW w:w="274" w:type="dxa"/>
+          </w:tcPr>
+          <w:p>
+            <w:pPr>
+              <w:jc w:val="both"/>
+              <w:rPr>
+                <w:sz w:val="20"/>
+              </w:rPr>
+            </w:pPr>
+            <w:r>
+              <w:rPr>
+                <w:sz w:val="20"/>
+              </w:rPr>
+              <w:t>x</w:t>
+            </w:r>
           </w:p>
         </w:tc>
         <w:tc>
@@ -1577,7 +1886,7 @@
               <w:rPr>
                 <w:sz w:val="20"/>
               </w:rPr>
-              <w:t>Imports</w:t>
+              <w:t>Main</w:t>
             </w:r>
           </w:p>
         </w:tc>
@@ -1587,28 +1896,24 @@
           </w:tcPr>
           <w:p>
             <w:pPr>
+              <w:pStyle w:val="ScriptTableBullets1"/>
               <w:numPr>
                 <w:ilvl w:val="0"/>
                 <w:numId w:val="3"/>
               </w:numPr>
-              <w:jc w:val="both"/>
-              <w:rPr>
-                <w:sz w:val="20"/>
-              </w:rPr>
-            </w:pPr>
-            <w:r>
-              <w:rPr>
-                <w:sz w:val="20"/>
-              </w:rPr>
-              <w:t>Please insert the proper imports, just the one you NEED!!!</w:t>
-            </w:r>
-          </w:p>
-          <w:p>
-            <w:pPr>
-              <w:jc w:val="both"/>
-              <w:rPr>
-                <w:sz w:val="20"/>
-              </w:rPr>
+            </w:pPr>
+            <w:r>
+              <w:t>Is the main in the proper class?</w:t>
+            </w:r>
+          </w:p>
+          <w:p>
+            <w:pPr>
+              <w:pStyle w:val="ScriptTableBullets1"/>
+              <w:numPr>
+                <w:ilvl w:val="0"/>
+                <w:numId w:val="0"/>
+              </w:numPr>
+              <w:ind w:left="720"/>
             </w:pPr>
           </w:p>
         </w:tc>
@@ -1623,6 +1928,12 @@
                 <w:sz w:val="20"/>
               </w:rPr>
             </w:pPr>
+            <w:r>
+              <w:rPr>
+                <w:sz w:val="20"/>
+              </w:rPr>
+              <w:t>X</w:t>
+            </w:r>
           </w:p>
         </w:tc>
         <w:tc>
@@ -1684,7 +1995,7 @@
               <w:rPr>
                 <w:sz w:val="20"/>
               </w:rPr>
-              <w:t>Main</w:t>
+              <w:t>Classes Constructors</w:t>
             </w:r>
           </w:p>
         </w:tc>
@@ -1701,7 +2012,42 @@
               </w:numPr>
             </w:pPr>
             <w:r>
-              <w:t>Is the main in the proper class?</w:t>
+              <w:t>Is well wrote?</w:t>
+            </w:r>
+          </w:p>
+          <w:p>
+            <w:pPr>
+              <w:pStyle w:val="ScriptTableBullets1"/>
+              <w:numPr>
+                <w:ilvl w:val="0"/>
+                <w:numId w:val="3"/>
+              </w:numPr>
+            </w:pPr>
+            <w:r>
+              <w:t>All the variables are initialized?</w:t>
+            </w:r>
+          </w:p>
+          <w:p>
+            <w:pPr>
+              <w:pStyle w:val="ScriptTableBullets1"/>
+              <w:numPr>
+                <w:ilvl w:val="0"/>
+                <w:numId w:val="3"/>
+              </w:numPr>
+            </w:pPr>
+            <w:r>
+              <w:t>Are u using t</w:t>
+            </w:r>
+            <w:bookmarkStart w:id="0" w:name="_GoBack"/>
+            <w:bookmarkEnd w:id="0"/>
+            <w:r>
+              <w:t>his.</w:t>
+            </w:r>
+            <w:r>
+              <w:t xml:space="preserve"> Just when needed</w:t>
+            </w:r>
+            <w:r>
+              <w:t>?</w:t>
             </w:r>
           </w:p>
           <w:p>
@@ -1711,7 +2057,6 @@
                 <w:ilvl w:val="0"/>
                 <w:numId w:val="0"/>
               </w:numPr>
-              <w:ind w:left="720"/>
             </w:pPr>
           </w:p>
         </w:tc>
@@ -1726,6 +2071,40 @@
                 <w:sz w:val="20"/>
               </w:rPr>
             </w:pPr>
+            <w:r>
+              <w:rPr>
+                <w:sz w:val="20"/>
+              </w:rPr>
+              <w:t>X</w:t>
+            </w:r>
+          </w:p>
+          <w:p>
+            <w:pPr>
+              <w:jc w:val="both"/>
+              <w:rPr>
+                <w:sz w:val="20"/>
+              </w:rPr>
+            </w:pPr>
+            <w:r>
+              <w:rPr>
+                <w:sz w:val="20"/>
+              </w:rPr>
+              <w:t>X</w:t>
+            </w:r>
+          </w:p>
+          <w:p>
+            <w:pPr>
+              <w:jc w:val="both"/>
+              <w:rPr>
+                <w:sz w:val="20"/>
+              </w:rPr>
+            </w:pPr>
+            <w:r>
+              <w:rPr>
+                <w:sz w:val="20"/>
+              </w:rPr>
+              <w:t>X</w:t>
+            </w:r>
           </w:p>
         </w:tc>
         <w:tc>
@@ -1787,7 +2166,7 @@
               <w:rPr>
                 <w:sz w:val="20"/>
               </w:rPr>
-              <w:t>Classes Constructors</w:t>
+              <w:t>Classes Variables</w:t>
             </w:r>
           </w:p>
         </w:tc>
@@ -1804,7 +2183,7 @@
               </w:numPr>
             </w:pPr>
             <w:r>
-              <w:t>Is well wrote?</w:t>
+              <w:t>Are all the variables private?</w:t>
             </w:r>
           </w:p>
           <w:p>
@@ -1816,24 +2195,7 @@
               </w:numPr>
             </w:pPr>
             <w:r>
-              <w:t>All the variables are initialized?</w:t>
-            </w:r>
-          </w:p>
-          <w:p>
-            <w:pPr>
-              <w:pStyle w:val="ScriptTableBullets1"/>
-              <w:numPr>
-                <w:ilvl w:val="0"/>
-                <w:numId w:val="3"/>
-              </w:numPr>
-            </w:pPr>
-            <w:proofErr w:type="gramStart"/>
-            <w:r>
-              <w:t>Are</w:t>
-            </w:r>
-            <w:proofErr w:type="gramEnd"/>
-            <w:r>
-              <w:t xml:space="preserve"> u using this.?</w:t>
+              <w:t>Do they have getters &amp;&amp; setters?</w:t>
             </w:r>
           </w:p>
           <w:p>
@@ -1843,6 +2205,7 @@
                 <w:ilvl w:val="0"/>
                 <w:numId w:val="0"/>
               </w:numPr>
+              <w:ind w:left="180" w:hanging="180"/>
             </w:pPr>
           </w:p>
         </w:tc>
@@ -1850,6 +2213,34 @@
           <w:tcPr>
             <w:tcW w:w="274" w:type="dxa"/>
           </w:tcPr>
+          <w:p>
+            <w:pPr>
+              <w:jc w:val="both"/>
+              <w:rPr>
+                <w:sz w:val="20"/>
+              </w:rPr>
+            </w:pPr>
+            <w:r>
+              <w:rPr>
+                <w:sz w:val="20"/>
+              </w:rPr>
+              <w:t>X</w:t>
+            </w:r>
+          </w:p>
+          <w:p>
+            <w:pPr>
+              <w:jc w:val="both"/>
+              <w:rPr>
+                <w:sz w:val="20"/>
+              </w:rPr>
+            </w:pPr>
+            <w:r>
+              <w:rPr>
+                <w:sz w:val="20"/>
+              </w:rPr>
+              <w:t>X</w:t>
+            </w:r>
+          </w:p>
           <w:p>
             <w:pPr>
               <w:jc w:val="both"/>
@@ -1918,7 +2309,7 @@
               <w:rPr>
                 <w:sz w:val="20"/>
               </w:rPr>
-              <w:t>Classes Variables</w:t>
+              <w:t>Classes functions</w:t>
             </w:r>
           </w:p>
         </w:tc>
@@ -1935,7 +2326,7 @@
               </w:numPr>
             </w:pPr>
             <w:r>
-              <w:t>Are all the variables private?</w:t>
+              <w:t>Output correct?</w:t>
             </w:r>
           </w:p>
           <w:p>
@@ -1947,7 +2338,31 @@
               </w:numPr>
             </w:pPr>
             <w:r>
-              <w:t>Do they have getters &amp;&amp; setters?</w:t>
+              <w:t>Input correct?</w:t>
+            </w:r>
+          </w:p>
+          <w:p>
+            <w:pPr>
+              <w:pStyle w:val="ScriptTableBullets1"/>
+              <w:numPr>
+                <w:ilvl w:val="0"/>
+                <w:numId w:val="3"/>
+              </w:numPr>
+            </w:pPr>
+            <w:r>
+              <w:t>Name correct?</w:t>
+            </w:r>
+          </w:p>
+          <w:p>
+            <w:pPr>
+              <w:pStyle w:val="ScriptTableBullets1"/>
+              <w:numPr>
+                <w:ilvl w:val="0"/>
+                <w:numId w:val="3"/>
+              </w:numPr>
+            </w:pPr>
+            <w:r>
+              <w:t>Comments?</w:t>
             </w:r>
           </w:p>
           <w:p>
@@ -1972,6 +2387,54 @@
                 <w:sz w:val="20"/>
               </w:rPr>
             </w:pPr>
+            <w:r>
+              <w:rPr>
+                <w:sz w:val="20"/>
+              </w:rPr>
+              <w:t>X</w:t>
+            </w:r>
+          </w:p>
+          <w:p>
+            <w:pPr>
+              <w:jc w:val="both"/>
+              <w:rPr>
+                <w:sz w:val="20"/>
+              </w:rPr>
+            </w:pPr>
+            <w:r>
+              <w:rPr>
+                <w:sz w:val="20"/>
+              </w:rPr>
+              <w:t>X</w:t>
+            </w:r>
+          </w:p>
+          <w:p>
+            <w:pPr>
+              <w:jc w:val="both"/>
+              <w:rPr>
+                <w:sz w:val="20"/>
+              </w:rPr>
+            </w:pPr>
+            <w:r>
+              <w:rPr>
+                <w:sz w:val="20"/>
+              </w:rPr>
+              <w:t>X</w:t>
+            </w:r>
+          </w:p>
+          <w:p>
+            <w:pPr>
+              <w:jc w:val="both"/>
+              <w:rPr>
+                <w:sz w:val="20"/>
+              </w:rPr>
+            </w:pPr>
+            <w:r>
+              <w:rPr>
+                <w:sz w:val="20"/>
+              </w:rPr>
+              <w:t>X</w:t>
+            </w:r>
           </w:p>
         </w:tc>
         <w:tc>
@@ -2033,7 +2496,7 @@
               <w:rPr>
                 <w:sz w:val="20"/>
               </w:rPr>
-              <w:t>Classes functions</w:t>
+              <w:t>(), {}, []</w:t>
             </w:r>
           </w:p>
         </w:tc>
@@ -2050,43 +2513,7 @@
               </w:numPr>
             </w:pPr>
             <w:r>
-              <w:t>Output correct?</w:t>
-            </w:r>
-          </w:p>
-          <w:p>
-            <w:pPr>
-              <w:pStyle w:val="ScriptTableBullets1"/>
-              <w:numPr>
-                <w:ilvl w:val="0"/>
-                <w:numId w:val="3"/>
-              </w:numPr>
-            </w:pPr>
-            <w:r>
-              <w:t>Input correct?</w:t>
-            </w:r>
-          </w:p>
-          <w:p>
-            <w:pPr>
-              <w:pStyle w:val="ScriptTableBullets1"/>
-              <w:numPr>
-                <w:ilvl w:val="0"/>
-                <w:numId w:val="3"/>
-              </w:numPr>
-            </w:pPr>
-            <w:r>
-              <w:t>Name correct?</w:t>
-            </w:r>
-          </w:p>
-          <w:p>
-            <w:pPr>
-              <w:pStyle w:val="ScriptTableBullets1"/>
-              <w:numPr>
-                <w:ilvl w:val="0"/>
-                <w:numId w:val="3"/>
-              </w:numPr>
-            </w:pPr>
-            <w:r>
-              <w:t>Comments?</w:t>
+              <w:t>Begin &amp;&amp; end?</w:t>
             </w:r>
           </w:p>
           <w:p>
@@ -2111,6 +2538,12 @@
                 <w:sz w:val="20"/>
               </w:rPr>
             </w:pPr>
+            <w:r>
+              <w:rPr>
+                <w:sz w:val="20"/>
+              </w:rPr>
+              <w:t>X</w:t>
+            </w:r>
           </w:p>
         </w:tc>
         <w:tc>
@@ -2172,7 +2605,7 @@
               <w:rPr>
                 <w:sz w:val="20"/>
               </w:rPr>
-              <w:t>(), {}, []</w:t>
+              <w:t>Output formatters</w:t>
             </w:r>
           </w:p>
         </w:tc>
@@ -2189,18 +2622,53 @@
               </w:numPr>
             </w:pPr>
             <w:r>
-              <w:t>Begin &amp;&amp; end?</w:t>
-            </w:r>
-          </w:p>
-          <w:p>
-            <w:pPr>
-              <w:pStyle w:val="ScriptTableBullets1"/>
-              <w:numPr>
-                <w:ilvl w:val="0"/>
-                <w:numId w:val="0"/>
-              </w:numPr>
-              <w:ind w:left="180" w:hanging="180"/>
-            </w:pPr>
+              <w:t xml:space="preserve">If </w:t>
+            </w:r>
+            <w:proofErr w:type="spellStart"/>
+            <w:r>
+              <w:t>println</w:t>
+            </w:r>
+            <w:proofErr w:type="spellEnd"/>
+            <w:r>
+              <w:t>: Correct capitalization?</w:t>
+            </w:r>
+          </w:p>
+          <w:p>
+            <w:pPr>
+              <w:pStyle w:val="ScriptTableBullets1"/>
+              <w:numPr>
+                <w:ilvl w:val="0"/>
+                <w:numId w:val="3"/>
+              </w:numPr>
+            </w:pPr>
+            <w:proofErr w:type="spellStart"/>
+            <w:r>
+              <w:t>Printf</w:t>
+            </w:r>
+            <w:proofErr w:type="spellEnd"/>
+            <w:r>
+              <w:t>: Correct the sequence of values?</w:t>
+            </w:r>
+          </w:p>
+          <w:p>
+            <w:pPr>
+              <w:pStyle w:val="ScriptTableBullets1"/>
+              <w:numPr>
+                <w:ilvl w:val="0"/>
+                <w:numId w:val="3"/>
+              </w:numPr>
+            </w:pPr>
+            <w:r>
+              <w:t xml:space="preserve">Is the GUI </w:t>
+            </w:r>
+            <w:proofErr w:type="spellStart"/>
+            <w:r>
+              <w:t>outputters</w:t>
+            </w:r>
+            <w:proofErr w:type="spellEnd"/>
+            <w:r>
+              <w:t xml:space="preserve"> correct </w:t>
+            </w:r>
           </w:p>
         </w:tc>
         <w:tc>
@@ -2214,6 +2682,40 @@
                 <w:sz w:val="20"/>
               </w:rPr>
             </w:pPr>
+            <w:r>
+              <w:rPr>
+                <w:sz w:val="20"/>
+              </w:rPr>
+              <w:t>X</w:t>
+            </w:r>
+          </w:p>
+          <w:p>
+            <w:pPr>
+              <w:jc w:val="both"/>
+              <w:rPr>
+                <w:sz w:val="20"/>
+              </w:rPr>
+            </w:pPr>
+            <w:r>
+              <w:rPr>
+                <w:sz w:val="20"/>
+              </w:rPr>
+              <w:t>X</w:t>
+            </w:r>
+          </w:p>
+          <w:p>
+            <w:pPr>
+              <w:jc w:val="both"/>
+              <w:rPr>
+                <w:sz w:val="20"/>
+              </w:rPr>
+            </w:pPr>
+            <w:r>
+              <w:rPr>
+                <w:sz w:val="20"/>
+              </w:rPr>
+              <w:t>X</w:t>
+            </w:r>
           </w:p>
         </w:tc>
         <w:tc>
@@ -2275,7 +2777,7 @@
               <w:rPr>
                 <w:sz w:val="20"/>
               </w:rPr>
-              <w:t>Output formatters</w:t>
+              <w:t>Logic operators</w:t>
             </w:r>
           </w:p>
         </w:tc>
@@ -2285,49 +2787,20 @@
           </w:tcPr>
           <w:p>
             <w:pPr>
-              <w:pStyle w:val="ScriptTableBullets1"/>
               <w:numPr>
                 <w:ilvl w:val="0"/>
                 <w:numId w:val="3"/>
               </w:numPr>
-            </w:pPr>
-            <w:r>
-              <w:t xml:space="preserve">If </w:t>
-            </w:r>
-            <w:proofErr w:type="spellStart"/>
-            <w:r>
-              <w:t>println</w:t>
-            </w:r>
-            <w:proofErr w:type="spellEnd"/>
-            <w:r>
-              <w:t>: Correct capitalization?</w:t>
-            </w:r>
-          </w:p>
-          <w:p>
-            <w:pPr>
-              <w:pStyle w:val="ScriptTableBullets1"/>
-              <w:numPr>
-                <w:ilvl w:val="0"/>
-                <w:numId w:val="0"/>
-              </w:numPr>
-              <w:ind w:left="180" w:hanging="180"/>
-            </w:pPr>
-          </w:p>
-          <w:p>
-            <w:pPr>
-              <w:pStyle w:val="ScriptTableBullets1"/>
-              <w:numPr>
-                <w:ilvl w:val="0"/>
-                <w:numId w:val="3"/>
-              </w:numPr>
-            </w:pPr>
-            <w:proofErr w:type="spellStart"/>
-            <w:r>
-              <w:t>Printf</w:t>
-            </w:r>
-            <w:proofErr w:type="spellEnd"/>
-            <w:r>
-              <w:t>: Correct the sequence of values?</w:t>
+              <w:jc w:val="both"/>
+              <w:rPr>
+                <w:sz w:val="20"/>
+              </w:rPr>
+            </w:pPr>
+            <w:r>
+              <w:rPr>
+                <w:sz w:val="20"/>
+              </w:rPr>
+              <w:t>Check every logic</w:t>
             </w:r>
           </w:p>
         </w:tc>
@@ -2342,6 +2815,12 @@
                 <w:sz w:val="20"/>
               </w:rPr>
             </w:pPr>
+            <w:r>
+              <w:rPr>
+                <w:sz w:val="20"/>
+              </w:rPr>
+              <w:t>X</w:t>
+            </w:r>
           </w:p>
         </w:tc>
         <w:tc>
@@ -2403,7 +2882,7 @@
               <w:rPr>
                 <w:sz w:val="20"/>
               </w:rPr>
-              <w:t>Logic operators</w:t>
+              <w:t>Line-by-line check</w:t>
             </w:r>
           </w:p>
         </w:tc>
@@ -2413,20 +2892,26 @@
           </w:tcPr>
           <w:p>
             <w:pPr>
+              <w:pStyle w:val="ScriptTableBullets1"/>
               <w:numPr>
                 <w:ilvl w:val="0"/>
                 <w:numId w:val="3"/>
               </w:numPr>
-              <w:jc w:val="both"/>
-              <w:rPr>
-                <w:sz w:val="20"/>
-              </w:rPr>
-            </w:pPr>
-            <w:r>
-              <w:rPr>
-                <w:sz w:val="20"/>
-              </w:rPr>
-              <w:t>Check every logic</w:t>
+            </w:pPr>
+            <w:r>
+              <w:t>Instruction syntax</w:t>
+            </w:r>
+          </w:p>
+          <w:p>
+            <w:pPr>
+              <w:pStyle w:val="ScriptTableBullets1"/>
+              <w:numPr>
+                <w:ilvl w:val="0"/>
+                <w:numId w:val="3"/>
+              </w:numPr>
+            </w:pPr>
+            <w:r>
+              <w:t>Proper punctuation ;;;;</w:t>
             </w:r>
           </w:p>
         </w:tc>
@@ -2441,111 +2926,26 @@
                 <w:sz w:val="20"/>
               </w:rPr>
             </w:pPr>
-          </w:p>
-        </w:tc>
-        <w:tc>
-          <w:tcPr>
-            <w:tcW w:w="275" w:type="dxa"/>
-          </w:tcPr>
-          <w:p>
-            <w:pPr>
-              <w:jc w:val="both"/>
-              <w:rPr>
-                <w:sz w:val="20"/>
-              </w:rPr>
-            </w:pPr>
-          </w:p>
-        </w:tc>
-        <w:tc>
-          <w:tcPr>
-            <w:tcW w:w="274" w:type="dxa"/>
-          </w:tcPr>
-          <w:p>
-            <w:pPr>
-              <w:jc w:val="both"/>
-              <w:rPr>
-                <w:sz w:val="20"/>
-              </w:rPr>
-            </w:pPr>
-          </w:p>
-        </w:tc>
-        <w:tc>
-          <w:tcPr>
-            <w:tcW w:w="275" w:type="dxa"/>
-          </w:tcPr>
-          <w:p>
-            <w:pPr>
-              <w:jc w:val="both"/>
-              <w:rPr>
-                <w:sz w:val="20"/>
-              </w:rPr>
-            </w:pPr>
-          </w:p>
-        </w:tc>
-      </w:tr>
-      <w:tr>
-        <w:trPr>
-          <w:jc w:val="center"/>
-        </w:trPr>
-        <w:tc>
-          <w:tcPr>
-            <w:tcW w:w="1923" w:type="dxa"/>
-          </w:tcPr>
-          <w:p>
-            <w:pPr>
-              <w:jc w:val="both"/>
-              <w:rPr>
-                <w:sz w:val="20"/>
-              </w:rPr>
-            </w:pPr>
-            <w:r>
-              <w:rPr>
-                <w:sz w:val="20"/>
-              </w:rPr>
-              <w:t>Line-by-line check</w:t>
-            </w:r>
-          </w:p>
-        </w:tc>
-        <w:tc>
-          <w:tcPr>
-            <w:tcW w:w="5760" w:type="dxa"/>
-          </w:tcPr>
-          <w:p>
-            <w:pPr>
-              <w:pStyle w:val="ScriptTableBullets1"/>
-              <w:numPr>
-                <w:ilvl w:val="0"/>
-                <w:numId w:val="3"/>
-              </w:numPr>
-            </w:pPr>
-            <w:r>
-              <w:t>Instruction syntax</w:t>
-            </w:r>
-          </w:p>
-          <w:p>
-            <w:pPr>
-              <w:pStyle w:val="ScriptTableBullets1"/>
-              <w:numPr>
-                <w:ilvl w:val="0"/>
-                <w:numId w:val="3"/>
-              </w:numPr>
-            </w:pPr>
-            <w:r>
-              <w:t>Proper punctuation ;;;;</w:t>
-            </w:r>
-          </w:p>
-        </w:tc>
-        <w:tc>
-          <w:tcPr>
-            <w:tcW w:w="274" w:type="dxa"/>
-          </w:tcPr>
-          <w:p>
-            <w:pPr>
-              <w:jc w:val="both"/>
-              <w:rPr>
-                <w:sz w:val="20"/>
-              </w:rPr>
-            </w:pPr>
+            <w:r>
+              <w:rPr>
+                <w:sz w:val="20"/>
+              </w:rPr>
+              <w:t>X</w:t>
+            </w:r>
+          </w:p>
+          <w:p>
+            <w:pPr>
+              <w:jc w:val="both"/>
+              <w:rPr>
+                <w:sz w:val="20"/>
+              </w:rPr>
+            </w:pPr>
+            <w:r>
+              <w:rPr>
+                <w:sz w:val="20"/>
+              </w:rPr>
+              <w:t>x</w:t>
+            </w:r>
           </w:p>
         </w:tc>
         <w:tc>
@@ -2608,7 +3008,7 @@
     </w:p>
     <w:p/>
     <w:sectPr>
-      <w:footerReference w:type="default" r:id="rId5"/>
+      <w:footerReference w:type="default" r:id="rId7"/>
       <w:pgSz w:w="12240" w:h="15840" w:code="1"/>
       <w:pgMar w:top="1080" w:right="1080" w:bottom="1080" w:left="1080" w:header="720" w:footer="720" w:gutter="0"/>
       <w:cols w:space="720"/>
@@ -2616,6 +3016,25 @@
     </w:sectPr>
   </w:body>
 </w:document>
+</file>
+
+<file path=word/endnotes.xml><?xml version="1.0" encoding="utf-8"?>
+<w:endnotes xmlns:wpc="http://schemas.microsoft.com/office/word/2010/wordprocessingCanvas" xmlns:mo="http://schemas.microsoft.com/office/mac/office/2008/main" xmlns:mc="http://schemas.openxmlformats.org/markup-compatibility/2006" xmlns:mv="urn:schemas-microsoft-com:mac:vml" xmlns:o="urn:schemas-microsoft-com:office:office" xmlns:r="http://schemas.openxmlformats.org/officeDocument/2006/relationships" xmlns:m="http://schemas.openxmlformats.org/officeDocument/2006/math" xmlns:v="urn:schemas-microsoft-com:vml" xmlns:wp14="http://schemas.microsoft.com/office/word/2010/wordprocessingDrawing" xmlns:wp="http://schemas.openxmlformats.org/drawingml/2006/wordprocessingDrawing" xmlns:w10="urn:schemas-microsoft-com:office:word" xmlns:w="http://schemas.openxmlformats.org/wordprocessingml/2006/main" xmlns:w14="http://schemas.microsoft.com/office/word/2010/wordml" xmlns:w15="http://schemas.microsoft.com/office/word/2012/wordml" xmlns:wpg="http://schemas.microsoft.com/office/word/2010/wordprocessingGroup" xmlns:wpi="http://schemas.microsoft.com/office/word/2010/wordprocessingInk" xmlns:wne="http://schemas.microsoft.com/office/word/2006/wordml" xmlns:wps="http://schemas.microsoft.com/office/word/2010/wordprocessingShape" mc:Ignorable="w14 w15 wp14">
+  <w:endnote w:type="separator" w:id="-1">
+    <w:p>
+      <w:r>
+        <w:separator/>
+      </w:r>
+    </w:p>
+  </w:endnote>
+  <w:endnote w:type="continuationSeparator" w:id="0">
+    <w:p>
+      <w:r>
+        <w:continuationSeparator/>
+      </w:r>
+    </w:p>
+  </w:endnote>
+</w:endnotes>
 </file>
 
 <file path=word/footer1.xml><?xml version="1.0" encoding="utf-8"?>
@@ -2633,28 +3052,7 @@
         <w:rFonts w:ascii="New Century Schlbk" w:hAnsi="New Century Schlbk"/>
         <w:sz w:val="20"/>
       </w:rPr>
-      <w:t xml:space="preserve">Review Checklists     </w:t>
-    </w:r>
-    <w:r>
-      <w:rPr>
-        <w:rFonts w:ascii="New Century Schlbk" w:hAnsi="New Century Schlbk"/>
-        <w:sz w:val="20"/>
-      </w:rPr>
-      <w:t>October</w:t>
-    </w:r>
-    <w:r>
-      <w:rPr>
-        <w:rFonts w:ascii="New Century Schlbk" w:hAnsi="New Century Schlbk"/>
-        <w:sz w:val="20"/>
-      </w:rPr>
-      <w:t xml:space="preserve"> 200</w:t>
-    </w:r>
-    <w:r>
-      <w:rPr>
-        <w:rFonts w:ascii="New Century Schlbk" w:hAnsi="New Century Schlbk"/>
-        <w:sz w:val="20"/>
-      </w:rPr>
-      <w:t>6</w:t>
+      <w:t>Review Checklists     October 2006</w:t>
     </w:r>
     <w:r>
       <w:rPr>
@@ -2689,24 +3087,29 @@
         <w:rFonts w:ascii="New Century Schlbk" w:hAnsi="New Century Schlbk"/>
         <w:sz w:val="20"/>
       </w:rPr>
-      <w:t xml:space="preserve"> 200</w:t>
-    </w:r>
-    <w:r>
-      <w:rPr>
-        <w:rFonts w:ascii="New Century Schlbk" w:hAnsi="New Century Schlbk"/>
-        <w:sz w:val="20"/>
-      </w:rPr>
-      <w:t>6</w:t>
-    </w:r>
-    <w:r>
-      <w:rPr>
-        <w:rFonts w:ascii="New Century Schlbk" w:hAnsi="New Century Schlbk"/>
-        <w:sz w:val="20"/>
-      </w:rPr>
-      <w:t xml:space="preserve"> by Carnegie Mellon University</w:t>
+      <w:t xml:space="preserve"> 2006 by Carnegie Mellon University</w:t>
     </w:r>
   </w:p>
 </w:ftr>
+</file>
+
+<file path=word/footnotes.xml><?xml version="1.0" encoding="utf-8"?>
+<w:footnotes xmlns:wpc="http://schemas.microsoft.com/office/word/2010/wordprocessingCanvas" xmlns:mo="http://schemas.microsoft.com/office/mac/office/2008/main" xmlns:mc="http://schemas.openxmlformats.org/markup-compatibility/2006" xmlns:mv="urn:schemas-microsoft-com:mac:vml" xmlns:o="urn:schemas-microsoft-com:office:office" xmlns:r="http://schemas.openxmlformats.org/officeDocument/2006/relationships" xmlns:m="http://schemas.openxmlformats.org/officeDocument/2006/math" xmlns:v="urn:schemas-microsoft-com:vml" xmlns:wp14="http://schemas.microsoft.com/office/word/2010/wordprocessingDrawing" xmlns:wp="http://schemas.openxmlformats.org/drawingml/2006/wordprocessingDrawing" xmlns:w10="urn:schemas-microsoft-com:office:word" xmlns:w="http://schemas.openxmlformats.org/wordprocessingml/2006/main" xmlns:w14="http://schemas.microsoft.com/office/word/2010/wordml" xmlns:w15="http://schemas.microsoft.com/office/word/2012/wordml" xmlns:wpg="http://schemas.microsoft.com/office/word/2010/wordprocessingGroup" xmlns:wpi="http://schemas.microsoft.com/office/word/2010/wordprocessingInk" xmlns:wne="http://schemas.microsoft.com/office/word/2006/wordml" xmlns:wps="http://schemas.microsoft.com/office/word/2010/wordprocessingShape" mc:Ignorable="w14 w15 wp14">
+  <w:footnote w:type="separator" w:id="-1">
+    <w:p>
+      <w:r>
+        <w:separator/>
+      </w:r>
+    </w:p>
+  </w:footnote>
+  <w:footnote w:type="continuationSeparator" w:id="0">
+    <w:p>
+      <w:r>
+        <w:continuationSeparator/>
+      </w:r>
+    </w:p>
+  </w:footnote>
+</w:footnotes>
 </file>
 
 <file path=word/numbering.xml><?xml version="1.0" encoding="utf-8"?>

</xml_diff>